<commit_message>
Memoria 0.92 + Propuesta
</commit_message>
<xml_diff>
--- a/memoria/GeoCrawler.docx
+++ b/memoria/GeoCrawler.docx
@@ -170,16 +170,9 @@
       <w:pPr>
         <w:jc w:val="center"/>
         <w:rPr>
-          <w:sz w:val="40"/>
-          <w:szCs w:val="40"/>
-        </w:rPr>
-      </w:pPr>
-    </w:p>
-    <w:p>
-      <w:pPr>
-        <w:rPr>
-          <w:sz w:val="40"/>
-          <w:szCs w:val="40"/>
+          <w:b/>
+          <w:sz w:val="42"/>
+          <w:szCs w:val="42"/>
         </w:rPr>
       </w:pPr>
     </w:p>
@@ -188,40 +181,85 @@
         <w:jc w:val="center"/>
         <w:rPr>
           <w:b/>
-          <w:sz w:val="46"/>
-          <w:szCs w:val="40"/>
+          <w:sz w:val="42"/>
+          <w:szCs w:val="42"/>
         </w:rPr>
       </w:pPr>
       <w:r>
         <w:rPr>
           <w:b/>
-          <w:sz w:val="46"/>
-          <w:szCs w:val="40"/>
+          <w:sz w:val="42"/>
+          <w:szCs w:val="42"/>
         </w:rPr>
         <w:t>GeoCrawler:</w:t>
       </w:r>
       <w:r>
         <w:rPr>
           <w:b/>
-          <w:sz w:val="46"/>
-          <w:szCs w:val="40"/>
+          <w:sz w:val="42"/>
+          <w:szCs w:val="42"/>
         </w:rPr>
         <w:t xml:space="preserve"> </w:t>
       </w:r>
       <w:r>
         <w:rPr>
           <w:b/>
-          <w:sz w:val="46"/>
-          <w:szCs w:val="40"/>
+          <w:sz w:val="42"/>
+          <w:szCs w:val="42"/>
         </w:rPr>
         <w:t>sistema de crawler web enfocado al descubrimiento de información geográfica</w:t>
       </w:r>
     </w:p>
     <w:p>
       <w:pPr>
-        <w:rPr>
-          <w:sz w:val="40"/>
-          <w:szCs w:val="40"/>
+        <w:jc w:val="center"/>
+        <w:rPr>
+          <w:b/>
+          <w:sz w:val="42"/>
+          <w:szCs w:val="42"/>
+        </w:rPr>
+      </w:pPr>
+    </w:p>
+    <w:p>
+      <w:pPr>
+        <w:jc w:val="center"/>
+        <w:rPr>
+          <w:b/>
+          <w:sz w:val="42"/>
+          <w:szCs w:val="42"/>
+          <w:lang w:val="en-US"/>
+        </w:rPr>
+      </w:pPr>
+      <w:r>
+        <w:rPr>
+          <w:rFonts w:cs="Arial"/>
+          <w:b/>
+          <w:sz w:val="42"/>
+          <w:szCs w:val="42"/>
+          <w:shd w:val="clear" w:color="auto" w:fill="FFFFFF"/>
+          <w:lang w:val="en-US"/>
+        </w:rPr>
+        <w:t>GeoCrawler: w</w:t>
+      </w:r>
+      <w:r>
+        <w:rPr>
+          <w:rFonts w:cs="Arial"/>
+          <w:b/>
+          <w:sz w:val="42"/>
+          <w:szCs w:val="42"/>
+          <w:shd w:val="clear" w:color="auto" w:fill="FFFFFF"/>
+          <w:lang w:val="en-US"/>
+        </w:rPr>
+        <w:t>eb crawler system focused on geographic data retrieval</w:t>
+      </w:r>
+    </w:p>
+    <w:p>
+      <w:pPr>
+        <w:spacing w:before="0" w:after="0"/>
+        <w:rPr>
+          <w:sz w:val="18"/>
+          <w:szCs w:val="18"/>
+          <w:lang w:val="en-US"/>
         </w:rPr>
       </w:pPr>
     </w:p>
@@ -314,14 +352,6 @@
         </w:rPr>
         <w:t xml:space="preserve"> Pellicer</w:t>
       </w:r>
-    </w:p>
-    <w:p>
-      <w:pPr>
-        <w:rPr>
-          <w:sz w:val="36"/>
-          <w:szCs w:val="36"/>
-        </w:rPr>
-      </w:pPr>
     </w:p>
     <w:p>
       <w:pPr>
@@ -3719,7 +3749,7 @@
                 <w:noProof/>
                 <w:webHidden/>
               </w:rPr>
-              <w:t>33</w:t>
+              <w:t>34</w:t>
             </w:r>
             <w:r>
               <w:rPr>
@@ -3991,7 +4021,7 @@
                 <w:noProof/>
                 <w:webHidden/>
               </w:rPr>
-              <w:t>41</w:t>
+              <w:t>42</w:t>
             </w:r>
             <w:r>
               <w:rPr>
@@ -4081,7 +4111,7 @@
                 <w:noProof/>
                 <w:webHidden/>
               </w:rPr>
-              <w:t>43</w:t>
+              <w:t>44</w:t>
             </w:r>
             <w:r>
               <w:rPr>
@@ -4171,7 +4201,7 @@
                 <w:noProof/>
                 <w:webHidden/>
               </w:rPr>
-              <w:t>43</w:t>
+              <w:t>44</w:t>
             </w:r>
             <w:r>
               <w:rPr>
@@ -4261,7 +4291,7 @@
                 <w:noProof/>
                 <w:webHidden/>
               </w:rPr>
-              <w:t>43</w:t>
+              <w:t>44</w:t>
             </w:r>
             <w:r>
               <w:rPr>
@@ -4351,7 +4381,7 @@
                 <w:noProof/>
                 <w:webHidden/>
               </w:rPr>
-              <w:t>45</w:t>
+              <w:t>47</w:t>
             </w:r>
             <w:r>
               <w:rPr>
@@ -4441,7 +4471,7 @@
                 <w:noProof/>
                 <w:webHidden/>
               </w:rPr>
-              <w:t>45</w:t>
+              <w:t>47</w:t>
             </w:r>
             <w:r>
               <w:rPr>
@@ -4531,7 +4561,7 @@
                 <w:noProof/>
                 <w:webHidden/>
               </w:rPr>
-              <w:t>45</w:t>
+              <w:t>47</w:t>
             </w:r>
             <w:r>
               <w:rPr>
@@ -4621,7 +4651,7 @@
                 <w:noProof/>
                 <w:webHidden/>
               </w:rPr>
-              <w:t>46</w:t>
+              <w:t>47</w:t>
             </w:r>
             <w:r>
               <w:rPr>
@@ -4711,7 +4741,7 @@
                 <w:noProof/>
                 <w:webHidden/>
               </w:rPr>
-              <w:t>47</w:t>
+              <w:t>49</w:t>
             </w:r>
             <w:r>
               <w:rPr>
@@ -4783,7 +4813,7 @@
                 <w:noProof/>
                 <w:webHidden/>
               </w:rPr>
-              <w:t>49</w:t>
+              <w:t>51</w:t>
             </w:r>
             <w:r>
               <w:rPr>
@@ -4855,7 +4885,7 @@
                 <w:noProof/>
                 <w:webHidden/>
               </w:rPr>
-              <w:t>50</w:t>
+              <w:t>52</w:t>
             </w:r>
             <w:r>
               <w:rPr>
@@ -4927,7 +4957,7 @@
                 <w:noProof/>
                 <w:webHidden/>
               </w:rPr>
-              <w:t>50</w:t>
+              <w:t>52</w:t>
             </w:r>
             <w:r>
               <w:rPr>
@@ -4999,7 +5029,7 @@
                 <w:noProof/>
                 <w:webHidden/>
               </w:rPr>
-              <w:t>50</w:t>
+              <w:t>52</w:t>
             </w:r>
             <w:r>
               <w:rPr>
@@ -5071,7 +5101,7 @@
                 <w:noProof/>
                 <w:webHidden/>
               </w:rPr>
-              <w:t>51</w:t>
+              <w:t>53</w:t>
             </w:r>
             <w:r>
               <w:rPr>
@@ -5144,7 +5174,7 @@
                 <w:noProof/>
                 <w:webHidden/>
               </w:rPr>
-              <w:t>51</w:t>
+              <w:t>53</w:t>
             </w:r>
             <w:r>
               <w:rPr>
@@ -5217,7 +5247,7 @@
                 <w:noProof/>
                 <w:webHidden/>
               </w:rPr>
-              <w:t>51</w:t>
+              <w:t>53</w:t>
             </w:r>
             <w:r>
               <w:rPr>
@@ -5290,7 +5320,7 @@
                 <w:noProof/>
                 <w:webHidden/>
               </w:rPr>
-              <w:t>51</w:t>
+              <w:t>53</w:t>
             </w:r>
             <w:r>
               <w:rPr>
@@ -5363,7 +5393,7 @@
                 <w:noProof/>
                 <w:webHidden/>
               </w:rPr>
-              <w:t>51</w:t>
+              <w:t>53</w:t>
             </w:r>
             <w:r>
               <w:rPr>
@@ -5436,7 +5466,7 @@
                 <w:noProof/>
                 <w:webHidden/>
               </w:rPr>
-              <w:t>51</w:t>
+              <w:t>53</w:t>
             </w:r>
             <w:r>
               <w:rPr>
@@ -5509,7 +5539,7 @@
                 <w:noProof/>
                 <w:webHidden/>
               </w:rPr>
-              <w:t>51</w:t>
+              <w:t>53</w:t>
             </w:r>
             <w:r>
               <w:rPr>
@@ -5582,7 +5612,7 @@
                 <w:noProof/>
                 <w:webHidden/>
               </w:rPr>
-              <w:t>52</w:t>
+              <w:t>54</w:t>
             </w:r>
             <w:r>
               <w:rPr>
@@ -5654,7 +5684,7 @@
                 <w:noProof/>
                 <w:webHidden/>
               </w:rPr>
-              <w:t>53</w:t>
+              <w:t>55</w:t>
             </w:r>
             <w:r>
               <w:rPr>
@@ -5726,7 +5756,7 @@
                 <w:noProof/>
                 <w:webHidden/>
               </w:rPr>
-              <w:t>57</w:t>
+              <w:t>59</w:t>
             </w:r>
             <w:r>
               <w:rPr>
@@ -6740,7 +6770,7 @@
             <w:noProof/>
             <w:webHidden/>
           </w:rPr>
-          <w:t>39</w:t>
+          <w:t>40</w:t>
         </w:r>
         <w:r>
           <w:rPr>
@@ -6884,7 +6914,7 @@
             <w:noProof/>
             <w:webHidden/>
           </w:rPr>
-          <w:t>40</w:t>
+          <w:t>41</w:t>
         </w:r>
         <w:r>
           <w:rPr>
@@ -7028,7 +7058,7 @@
             <w:noProof/>
             <w:webHidden/>
           </w:rPr>
-          <w:t>41</w:t>
+          <w:t>42</w:t>
         </w:r>
         <w:r>
           <w:rPr>
@@ -7172,7 +7202,7 @@
             <w:noProof/>
             <w:webHidden/>
           </w:rPr>
-          <w:t>43</w:t>
+          <w:t>44</w:t>
         </w:r>
         <w:r>
           <w:rPr>
@@ -7244,7 +7274,7 @@
             <w:noProof/>
             <w:webHidden/>
           </w:rPr>
-          <w:t>44</w:t>
+          <w:t>45</w:t>
         </w:r>
         <w:r>
           <w:rPr>
@@ -7316,7 +7346,7 @@
             <w:noProof/>
             <w:webHidden/>
           </w:rPr>
-          <w:t>44</w:t>
+          <w:t>45</w:t>
         </w:r>
         <w:r>
           <w:rPr>
@@ -7388,7 +7418,7 @@
             <w:noProof/>
             <w:webHidden/>
           </w:rPr>
-          <w:t>44</w:t>
+          <w:t>45</w:t>
         </w:r>
         <w:r>
           <w:rPr>
@@ -7460,7 +7490,7 @@
             <w:noProof/>
             <w:webHidden/>
           </w:rPr>
-          <w:t>53</w:t>
+          <w:t>55</w:t>
         </w:r>
         <w:r>
           <w:rPr>
@@ -7532,7 +7562,7 @@
             <w:noProof/>
             <w:webHidden/>
           </w:rPr>
-          <w:t>53</w:t>
+          <w:t>55</w:t>
         </w:r>
         <w:r>
           <w:rPr>
@@ -7604,7 +7634,7 @@
             <w:noProof/>
             <w:webHidden/>
           </w:rPr>
-          <w:t>54</w:t>
+          <w:t>56</w:t>
         </w:r>
         <w:r>
           <w:rPr>
@@ -7676,7 +7706,7 @@
             <w:noProof/>
             <w:webHidden/>
           </w:rPr>
-          <w:t>54</w:t>
+          <w:t>56</w:t>
         </w:r>
         <w:r>
           <w:rPr>
@@ -7748,7 +7778,7 @@
             <w:noProof/>
             <w:webHidden/>
           </w:rPr>
-          <w:t>55</w:t>
+          <w:t>57</w:t>
         </w:r>
         <w:r>
           <w:rPr>
@@ -7820,7 +7850,7 @@
             <w:noProof/>
             <w:webHidden/>
           </w:rPr>
-          <w:t>55</w:t>
+          <w:t>57</w:t>
         </w:r>
         <w:r>
           <w:rPr>
@@ -7892,7 +7922,7 @@
             <w:noProof/>
             <w:webHidden/>
           </w:rPr>
-          <w:t>56</w:t>
+          <w:t>58</w:t>
         </w:r>
         <w:r>
           <w:rPr>
@@ -11434,6 +11464,11 @@
     </w:p>
     <w:p>
       <w:pPr>
+        <w:pStyle w:val="Prrafodelista"/>
+        <w:numPr>
+          <w:ilvl w:val="0"/>
+          <w:numId w:val="35"/>
+        </w:numPr>
         <w:jc w:val="left"/>
       </w:pPr>
       <w:r>
@@ -11442,6 +11477,11 @@
     </w:p>
     <w:p>
       <w:pPr>
+        <w:pStyle w:val="Prrafodelista"/>
+        <w:numPr>
+          <w:ilvl w:val="0"/>
+          <w:numId w:val="35"/>
+        </w:numPr>
         <w:jc w:val="left"/>
       </w:pPr>
       <w:r>
@@ -11478,6 +11518,62 @@
     </w:p>
     <w:p>
       <w:r>
+        <w:t>Nutch fue creado por Doug Cutting</w:t>
+      </w:r>
+      <w:r>
+        <w:rPr>
+          <w:rStyle w:val="Refdenotaalpie"/>
+        </w:rPr>
+        <w:footnoteReference w:id="2"/>
+      </w:r>
+      <w:r>
+        <w:t xml:space="preserve"> y Mike Cafarella como un crawler genérico. Desde su creación la herramienta fue ganando popularidad hasta que en 2005 ingresó en el programa </w:t>
+      </w:r>
+      <w:r>
+        <w:t>Apache Incubator</w:t>
+      </w:r>
+      <w:r>
+        <w:rPr>
+          <w:rStyle w:val="Refdenotaalpie"/>
+        </w:rPr>
+        <w:footnoteReference w:id="3"/>
+      </w:r>
+      <w:r>
+        <w:t xml:space="preserve">, a través del cual consiguió convertirse en un subproyecto de Lucene </w:t>
+      </w:r>
+      <w:r>
+        <w:fldChar w:fldCharType="begin" w:fldLock="1"/>
+      </w:r>
+      <w:r>
+        <w:instrText>ADDIN CSL_CITATION { "citationItems" : [ { "id" : "ITEM-1", "itemData" : { "author" : [ { "dropping-particle" : "", "family" : "Wikipedia", "given" : "", "non-dropping-particle" : "", "parse-names" : false, "suffix" : "" } ], "id" : "ITEM-1", "issued" : { "date-parts" : [ [ "0" ] ] }, "title" : "Apache Nutch", "type" : "article-journal" }, "uris" : [ "http://www.mendeley.com/documents/?uuid=01ef029f-8e81-4b0d-b016-ec6e191c6689" ] } ], "mendeley" : { "formattedCitation" : "[8]", "plainTextFormattedCitation" : "[8]", "previouslyFormattedCitation" : "[8]" }, "properties" : { "noteIndex" : 0 }, "schema" : "https://github.com/citation-style-language/schema/raw/master/csl-citation.json" }</w:instrText>
+      </w:r>
+      <w:r>
+        <w:fldChar w:fldCharType="separate"/>
+      </w:r>
+      <w:r>
+        <w:rPr>
+          <w:noProof/>
+        </w:rPr>
+        <w:t>[8]</w:t>
+      </w:r>
+      <w:r>
+        <w:fldChar w:fldCharType="end"/>
+      </w:r>
+      <w:r>
+        <w:t xml:space="preserve">. Desde abril de 2010 Nutch está considerado como un proyecto de alto nivel e independiente de </w:t>
+      </w:r>
+      <w:r>
+        <w:rPr>
+          <w:i/>
+        </w:rPr>
+        <w:t>Apache Software Foundation</w:t>
+      </w:r>
+      <w:r>
+        <w:t>.</w:t>
+      </w:r>
+    </w:p>
+    <w:p>
+      <w:r>
         <w:t xml:space="preserve">Nutch es un </w:t>
       </w:r>
       <w:r>
@@ -11515,81 +11611,6 @@
       </w:r>
       <w:r>
         <w:t xml:space="preserve"> </w:t>
-      </w:r>
-      <w:r>
-        <w:t xml:space="preserve">Nutch </w:t>
-      </w:r>
-      <w:r>
-        <w:t>f</w:t>
-      </w:r>
-      <w:r>
-        <w:t>ue creado por Doug Cutting</w:t>
-      </w:r>
-      <w:r>
-        <w:rPr>
-          <w:rStyle w:val="Refdenotaalpie"/>
-        </w:rPr>
-        <w:footnoteReference w:id="2"/>
-      </w:r>
-      <w:r>
-        <w:t xml:space="preserve"> y Mike Cafarella</w:t>
-      </w:r>
-      <w:r>
-        <w:t xml:space="preserve"> como un crawler genérico</w:t>
-      </w:r>
-      <w:r>
-        <w:t xml:space="preserve">. Desde su creación la herramienta fue ganando popularidad hasta que en 2005 ingresó en el programa </w:t>
-      </w:r>
-      <w:r>
-        <w:t>Apache Incubator</w:t>
-      </w:r>
-      <w:r>
-        <w:rPr>
-          <w:rStyle w:val="Refdenotaalpie"/>
-        </w:rPr>
-        <w:footnoteReference w:id="3"/>
-      </w:r>
-      <w:r>
-        <w:t>, a través del cual consiguió convertirse en un subproyecto de Lucene</w:t>
-      </w:r>
-      <w:r>
-        <w:t xml:space="preserve"> </w:t>
-      </w:r>
-      <w:r>
-        <w:fldChar w:fldCharType="begin" w:fldLock="1"/>
-      </w:r>
-      <w:r>
-        <w:instrText>ADDIN CSL_CITATION { "citationItems" : [ { "id" : "ITEM-1", "itemData" : { "author" : [ { "dropping-particle" : "", "family" : "Wikipedia", "given" : "", "non-dropping-particle" : "", "parse-names" : false, "suffix" : "" } ], "id" : "ITEM-1", "issued" : { "date-parts" : [ [ "0" ] ] }, "title" : "Apache Nutch", "type" : "article-journal" }, "uris" : [ "http://www.mendeley.com/documents/?uuid=01ef029f-8e81-4b0d-b016-ec6e191c6689" ] } ], "mendeley" : { "formattedCitation" : "[8]", "plainTextFormattedCitation" : "[8]", "previouslyFormattedCitation" : "[8]" }, "properties" : { "noteIndex" : 0 }, "schema" : "https://github.com/citation-style-language/schema/raw/master/csl-citation.json" }</w:instrText>
-      </w:r>
-      <w:r>
-        <w:fldChar w:fldCharType="separate"/>
-      </w:r>
-      <w:r>
-        <w:rPr>
-          <w:noProof/>
-        </w:rPr>
-        <w:t>[8]</w:t>
-      </w:r>
-      <w:r>
-        <w:fldChar w:fldCharType="end"/>
-      </w:r>
-      <w:r>
-        <w:t>.</w:t>
-      </w:r>
-      <w:r>
-        <w:t xml:space="preserve"> </w:t>
-      </w:r>
-      <w:r>
-        <w:t xml:space="preserve">Desde abril de 2010 Nutch está considerado como un proyecto de alto nivel e independiente de </w:t>
-      </w:r>
-      <w:r>
-        <w:rPr>
-          <w:i/>
-        </w:rPr>
-        <w:t>Apache Software Foundation</w:t>
-      </w:r>
-      <w:r>
-        <w:t>.</w:t>
       </w:r>
     </w:p>
     <w:p>
@@ -12150,7 +12171,13 @@
     </w:p>
     <w:p>
       <w:r>
-        <w:t xml:space="preserve">A continuación, se van a presentar ver tres ejemplos reales extraídos de una de las ejecuciones de </w:t>
+        <w:t>A c</w:t>
+      </w:r>
+      <w:r>
+        <w:t xml:space="preserve">ontinuación, se van a presentar </w:t>
+      </w:r>
+      <w:r>
+        <w:t xml:space="preserve">tres ejemplos reales extraídos de una de las ejecuciones de </w:t>
       </w:r>
       <w:r>
         <w:rPr>
@@ -16125,10 +16152,10 @@
             <v:path o:extrusionok="f" gradientshapeok="t" o:connecttype="rect"/>
             <o:lock v:ext="edit" aspectratio="t"/>
           </v:shapetype>
-          <v:shape id="_x0000_i1025" type="#_x0000_t75" style="width:425.3pt;height:52.75pt" o:ole="">
+          <v:shape id="_x0000_i1025" type="#_x0000_t75" style="width:425.25pt;height:52.5pt" o:ole="">
             <v:imagedata r:id="rId28" o:title=""/>
           </v:shape>
-          <o:OLEObject Type="Embed" ProgID="Word.OpenDocumentText.12" ShapeID="_x0000_i1025" DrawAspect="Content" ObjectID="_1527882733" r:id="rId29"/>
+          <o:OLEObject Type="Embed" ProgID="Word.OpenDocumentText.12" ShapeID="_x0000_i1025" DrawAspect="Content" ObjectID="_1527949567" r:id="rId29"/>
         </w:object>
       </w:r>
       <w:r>
@@ -16140,10 +16167,10 @@
     <w:p>
       <w:r>
         <w:object w:dxaOrig="8504" w:dyaOrig="1343" w14:anchorId="7A7AF920">
-          <v:shape id="_x0000_i1026" type="#_x0000_t75" style="width:425.3pt;height:67pt" o:ole="">
+          <v:shape id="_x0000_i1026" type="#_x0000_t75" style="width:425.25pt;height:66.75pt" o:ole="">
             <v:imagedata r:id="rId30" o:title=""/>
           </v:shape>
-          <o:OLEObject Type="Embed" ProgID="Word.OpenDocumentText.12" ShapeID="_x0000_i1026" DrawAspect="Content" ObjectID="_1527882734" r:id="rId31"/>
+          <o:OLEObject Type="Embed" ProgID="Word.OpenDocumentText.12" ShapeID="_x0000_i1026" DrawAspect="Content" ObjectID="_1527949568" r:id="rId31"/>
         </w:object>
       </w:r>
     </w:p>
@@ -16235,10 +16262,10 @@
     <w:p>
       <w:r>
         <w:object w:dxaOrig="8504" w:dyaOrig="1343" w14:anchorId="32CEC1EA">
-          <v:shape id="_x0000_i1027" type="#_x0000_t75" style="width:425.3pt;height:67pt" o:ole="">
+          <v:shape id="_x0000_i1027" type="#_x0000_t75" style="width:425.25pt;height:66.75pt" o:ole="">
             <v:imagedata r:id="rId32" o:title=""/>
           </v:shape>
-          <o:OLEObject Type="Embed" ProgID="Word.OpenDocumentText.12" ShapeID="_x0000_i1027" DrawAspect="Content" ObjectID="_1527882735" r:id="rId33"/>
+          <o:OLEObject Type="Embed" ProgID="Word.OpenDocumentText.12" ShapeID="_x0000_i1027" DrawAspect="Content" ObjectID="_1527949569" r:id="rId33"/>
         </w:object>
       </w:r>
     </w:p>
@@ -16264,10 +16291,10 @@
           <w:lang w:val="en-US"/>
         </w:rPr>
         <w:object w:dxaOrig="8504" w:dyaOrig="227" w14:anchorId="40F20201">
-          <v:shape id="_x0000_i1028" type="#_x0000_t75" style="width:442.05pt;height:11.7pt" o:ole="">
+          <v:shape id="_x0000_i1028" type="#_x0000_t75" style="width:442.5pt;height:12pt" o:ole="">
             <v:imagedata r:id="rId34" o:title=""/>
           </v:shape>
-          <o:OLEObject Type="Embed" ProgID="Word.OpenDocumentText.12" ShapeID="_x0000_i1028" DrawAspect="Content" ObjectID="_1527882736" r:id="rId35"/>
+          <o:OLEObject Type="Embed" ProgID="Word.OpenDocumentText.12" ShapeID="_x0000_i1028" DrawAspect="Content" ObjectID="_1527949570" r:id="rId35"/>
         </w:object>
       </w:r>
     </w:p>
@@ -16289,7 +16316,19 @@
         <w:rPr>
           <w:lang w:val="es-ES"/>
         </w:rPr>
-        <w:t xml:space="preserve">El primer paramento del método </w:t>
+        <w:t xml:space="preserve">El primer </w:t>
+      </w:r>
+      <w:r>
+        <w:rPr>
+          <w:lang w:val="es-ES"/>
+        </w:rPr>
+        <w:t>parámetro</w:t>
+      </w:r>
+      <w:r>
+        <w:rPr>
+          <w:lang w:val="es-ES"/>
+        </w:rPr>
+        <w:t xml:space="preserve"> del método </w:t>
       </w:r>
       <w:r>
         <w:rPr>
@@ -16302,7 +16341,25 @@
         <w:rPr>
           <w:lang w:val="es-ES"/>
         </w:rPr>
-        <w:t xml:space="preserve"> es el nombre de la propiedad y el segundo es el valor por defecto si no se ha podido leer.</w:t>
+        <w:t xml:space="preserve"> es el nombre de la propiedad y el segundo es el valor por defecto si </w:t>
+      </w:r>
+      <w:r>
+        <w:rPr>
+          <w:lang w:val="es-ES"/>
+        </w:rPr>
+        <w:t xml:space="preserve">este no ha podido ser </w:t>
+      </w:r>
+      <w:r>
+        <w:rPr>
+          <w:lang w:val="es-ES"/>
+        </w:rPr>
+        <w:t>leído</w:t>
+      </w:r>
+      <w:r>
+        <w:rPr>
+          <w:lang w:val="es-ES"/>
+        </w:rPr>
+        <w:t>.</w:t>
       </w:r>
     </w:p>
     <w:p>
@@ -16633,15 +16690,11 @@
         <w:keepNext/>
       </w:pPr>
       <w:r>
-        <w:object w:dxaOrig="8838" w:dyaOrig="4735" w14:anchorId="180F80BD">
-          <v:shape id="_x0000_i1029" type="#_x0000_t75" style="width:442.05pt;height:227.7pt" o:ole="" o:bordertopcolor="this" o:borderleftcolor="this" o:borderbottomcolor="this" o:borderrightcolor="this">
+        <w:object w:dxaOrig="8838" w:dyaOrig="4078" w14:anchorId="180F80BD">
+          <v:shape id="_x0000_i1029" type="#_x0000_t75" style="width:427.5pt;height:186pt" o:ole="">
             <v:imagedata r:id="rId36" o:title=""/>
-            <w10:bordertop type="single" width="4"/>
-            <w10:borderleft type="single" width="4"/>
-            <w10:borderbottom type="single" width="4"/>
-            <w10:borderright type="single" width="4"/>
           </v:shape>
-          <o:OLEObject Type="Embed" ProgID="Word.OpenDocumentText.12" ShapeID="_x0000_i1029" DrawAspect="Content" ObjectID="_1527882737" r:id="rId37"/>
+          <o:OLEObject Type="Embed" ProgID="Word.OpenDocumentText.12" ShapeID="_x0000_i1029" DrawAspect="Content" ObjectID="_1527949571" r:id="rId37"/>
         </w:object>
       </w:r>
     </w:p>
@@ -16772,7 +16825,13 @@
     </w:p>
     <w:p>
       <w:r>
-        <w:t xml:space="preserve">Este punto de extensión actual de filtro durante la fase de </w:t>
+        <w:t xml:space="preserve">Este punto de extensión </w:t>
+      </w:r>
+      <w:r>
+        <w:t>actúa</w:t>
+      </w:r>
+      <w:r>
+        <w:t xml:space="preserve"> de filtro durante la fase de </w:t>
       </w:r>
       <w:r>
         <w:rPr>
@@ -16781,7 +16840,16 @@
         <w:t>parse</w:t>
       </w:r>
       <w:r>
-        <w:t xml:space="preserve"> por lo tanto es el punto ideal para analizar el contenido del documento que se </w:t>
+        <w:t>. P</w:t>
+      </w:r>
+      <w:r>
+        <w:t xml:space="preserve">or lo </w:t>
+      </w:r>
+      <w:r>
+        <w:t>tanto, es</w:t>
+      </w:r>
+      <w:r>
+        <w:t xml:space="preserve"> el punto ideal para analizar el contenido del documento que se </w:t>
       </w:r>
       <w:r>
         <w:t>está</w:t>
@@ -16889,7 +16957,6 @@
         </w:rPr>
       </w:pPr>
       <w:r>
-        <w:lastRenderedPageBreak/>
         <w:t>En este caso la interfaz que se extiende</w:t>
       </w:r>
       <w:r>
@@ -16914,14 +16981,14 @@
       </w:pPr>
       <w:r>
         <w:object w:dxaOrig="8504" w:dyaOrig="3958" w14:anchorId="4D859016">
-          <v:shape id="_x0000_i1030" type="#_x0000_t75" style="width:425.3pt;height:197.6pt" o:ole="" o:bordertopcolor="this" o:borderleftcolor="this" o:borderbottomcolor="this" o:borderrightcolor="this">
+          <v:shape id="_x0000_i1030" type="#_x0000_t75" style="width:425.25pt;height:198pt" o:ole="" o:bordertopcolor="this" o:borderleftcolor="this" o:borderbottomcolor="this" o:borderrightcolor="this">
             <v:imagedata r:id="rId38" o:title=""/>
             <w10:bordertop type="single" width="4"/>
             <w10:borderleft type="single" width="4"/>
             <w10:borderbottom type="single" width="4"/>
             <w10:borderright type="single" width="4"/>
           </v:shape>
-          <o:OLEObject Type="Embed" ProgID="Word.OpenDocumentText.12" ShapeID="_x0000_i1030" DrawAspect="Content" ObjectID="_1527882738" r:id="rId39"/>
+          <o:OLEObject Type="Embed" ProgID="Word.OpenDocumentText.12" ShapeID="_x0000_i1030" DrawAspect="Content" ObjectID="_1527949572" r:id="rId39"/>
         </w:object>
       </w:r>
     </w:p>
@@ -17002,7 +17069,7 @@
         <w:t>filter</w:t>
       </w:r>
       <w:r>
-        <w:t>. Dentro de este método se realiza la implementación que se desee. Para ello proporciona unos parámetros para ello.</w:t>
+        <w:t>. Dentro de este método se realiza la implementación que se desee.</w:t>
       </w:r>
     </w:p>
     <w:p>
@@ -17012,7 +17079,19 @@
         </w:rPr>
       </w:pPr>
       <w:r>
-        <w:t xml:space="preserve">Los más relevantes son el </w:t>
+        <w:t xml:space="preserve"> Para ello</w:t>
+      </w:r>
+      <w:r>
+        <w:t>,</w:t>
+      </w:r>
+      <w:r>
+        <w:t xml:space="preserve"> proporciona unos </w:t>
+      </w:r>
+      <w:r>
+        <w:t>parámetros. Los</w:t>
+      </w:r>
+      <w:r>
+        <w:t xml:space="preserve"> más relevantes son el </w:t>
       </w:r>
       <w:r>
         <w:rPr>
@@ -17108,10 +17187,10 @@
       </w:pPr>
       <w:r>
         <w:object w:dxaOrig="8504" w:dyaOrig="2725" w14:anchorId="3505B95A">
-          <v:shape id="_x0000_i1031" type="#_x0000_t75" style="width:426.15pt;height:137.3pt" o:ole="">
+          <v:shape id="_x0000_i1031" type="#_x0000_t75" style="width:426pt;height:137.25pt" o:ole="">
             <v:imagedata r:id="rId40" o:title=""/>
           </v:shape>
-          <o:OLEObject Type="Embed" ProgID="Word.OpenDocumentText.12" ShapeID="_x0000_i1031" DrawAspect="Content" ObjectID="_1527882739" r:id="rId41"/>
+          <o:OLEObject Type="Embed" ProgID="Word.OpenDocumentText.12" ShapeID="_x0000_i1031" DrawAspect="Content" ObjectID="_1527949573" r:id="rId41"/>
         </w:object>
       </w:r>
     </w:p>
@@ -17145,6 +17224,16 @@
         <w:fldChar w:fldCharType="end"/>
       </w:r>
     </w:p>
+    <w:p>
+      <w:r>
+        <w:t>   </w:t>
+      </w:r>
+    </w:p>
+    <w:p>
+      <w:r>
+        <w:t>   </w:t>
+      </w:r>
+    </w:p>
     <w:p/>
     <w:p/>
     <w:p>
@@ -17161,10 +17250,10 @@
       </w:pPr>
       <w:r>
         <w:object w:dxaOrig="8504" w:dyaOrig="3339" w14:anchorId="37A47BBA">
-          <v:shape id="_x0000_i1032" type="#_x0000_t75" style="width:426.15pt;height:165.75pt" o:ole="">
+          <v:shape id="_x0000_i1032" type="#_x0000_t75" style="width:426pt;height:165.75pt" o:ole="">
             <v:imagedata r:id="rId42" o:title=""/>
           </v:shape>
-          <o:OLEObject Type="Embed" ProgID="Word.OpenDocumentText.12" ShapeID="_x0000_i1032" DrawAspect="Content" ObjectID="_1527882740" r:id="rId43"/>
+          <o:OLEObject Type="Embed" ProgID="Word.OpenDocumentText.12" ShapeID="_x0000_i1032" DrawAspect="Content" ObjectID="_1527949574" r:id="rId43"/>
         </w:object>
       </w:r>
     </w:p>
@@ -17212,10 +17301,10 @@
       </w:pPr>
       <w:r>
         <w:object w:dxaOrig="8504" w:dyaOrig="4268" w14:anchorId="3C2B53BB">
-          <v:shape id="_x0000_i1033" type="#_x0000_t75" style="width:426.15pt;height:213.5pt" o:ole="">
+          <v:shape id="_x0000_i1033" type="#_x0000_t75" style="width:426pt;height:213.75pt" o:ole="">
             <v:imagedata r:id="rId44" o:title=""/>
           </v:shape>
-          <o:OLEObject Type="Embed" ProgID="Word.OpenDocumentText.12" ShapeID="_x0000_i1033" DrawAspect="Content" ObjectID="_1527882741" r:id="rId45"/>
+          <o:OLEObject Type="Embed" ProgID="Word.OpenDocumentText.12" ShapeID="_x0000_i1033" DrawAspect="Content" ObjectID="_1527949575" r:id="rId45"/>
         </w:object>
       </w:r>
     </w:p>
@@ -17263,10 +17352,10 @@
       </w:pPr>
       <w:r>
         <w:object w:dxaOrig="8504" w:dyaOrig="3094" w14:anchorId="6537F982">
-          <v:shape id="_x0000_i1034" type="#_x0000_t75" style="width:426.15pt;height:154.9pt" o:ole="">
+          <v:shape id="_x0000_i1034" type="#_x0000_t75" style="width:426pt;height:154.5pt" o:ole="">
             <v:imagedata r:id="rId46" o:title=""/>
           </v:shape>
-          <o:OLEObject Type="Embed" ProgID="Word.OpenDocumentText.12" ShapeID="_x0000_i1034" DrawAspect="Content" ObjectID="_1527882742" r:id="rId47"/>
+          <o:OLEObject Type="Embed" ProgID="Word.OpenDocumentText.12" ShapeID="_x0000_i1034" DrawAspect="Content" ObjectID="_1527949576" r:id="rId47"/>
         </w:object>
       </w:r>
       <w:bookmarkEnd w:id="117"/>
@@ -17297,7 +17386,16 @@
         <w:fldChar w:fldCharType="end"/>
       </w:r>
     </w:p>
-    <w:p/>
+    <w:p>
+      <w:r>
+        <w:t>   </w:t>
+      </w:r>
+    </w:p>
+    <w:p>
+      <w:r>
+        <w:t>   </w:t>
+      </w:r>
+    </w:p>
     <w:p>
       <w:r>
         <w:t>Ejemplo de WPS con versión 0.4.0.</w:t>
@@ -17311,11 +17409,11 @@
         <w:spacing w:after="0"/>
       </w:pPr>
       <w:r>
-        <w:object w:dxaOrig="8504" w:dyaOrig="2116" w14:anchorId="2F6BE27E">
-          <v:shape id="_x0000_i1035" type="#_x0000_t75" style="width:426.15pt;height:106.35pt" o:ole="">
+        <w:object w:dxaOrig="8504" w:dyaOrig="2093" w14:anchorId="2F6BE27E">
+          <v:shape id="_x0000_i1035" type="#_x0000_t75" style="width:426pt;height:105.75pt" o:ole="">
             <v:imagedata r:id="rId48" o:title=""/>
           </v:shape>
-          <o:OLEObject Type="Embed" ProgID="Word.OpenDocumentText.12" ShapeID="_x0000_i1035" DrawAspect="Content" ObjectID="_1527882743" r:id="rId49"/>
+          <o:OLEObject Type="Embed" ProgID="Word.OpenDocumentText.12" ShapeID="_x0000_i1035" DrawAspect="Content" ObjectID="_1527949577" r:id="rId49"/>
         </w:object>
       </w:r>
     </w:p>
@@ -17351,7 +17449,13 @@
     </w:p>
     <w:p>
       <w:r>
-        <w:t>Como estas existen otras cabeceras distintas dependiendo del tipo de documento. Analizándolas se puede saber de qué tipo se tratan.</w:t>
+        <w:t>Como estas</w:t>
+      </w:r>
+      <w:r>
+        <w:t>,</w:t>
+      </w:r>
+      <w:r>
+        <w:t xml:space="preserve"> existen otras cabeceras distintas dependiendo del tipo de documento. Analizándolas se puede saber de qué tipo se tratan.</w:t>
       </w:r>
     </w:p>
     <w:p>
@@ -17417,11 +17521,11 @@
         <w:spacing w:after="0"/>
       </w:pPr>
       <w:r>
-        <w:object w:dxaOrig="8504" w:dyaOrig="1019" w14:anchorId="58DCD5B0">
-          <v:shape id="_x0000_i1036" type="#_x0000_t75" style="width:426.15pt;height:50.25pt" o:ole="">
+        <w:object w:dxaOrig="8504" w:dyaOrig="1163" w14:anchorId="58DCD5B0">
+          <v:shape id="_x0000_i1048" type="#_x0000_t75" style="width:426pt;height:57pt" o:ole="">
             <v:imagedata r:id="rId50" o:title=""/>
           </v:shape>
-          <o:OLEObject Type="Embed" ProgID="Word.OpenDocumentText.12" ShapeID="_x0000_i1036" DrawAspect="Content" ObjectID="_1527882744" r:id="rId51"/>
+          <o:OLEObject Type="Embed" ProgID="Word.OpenDocumentText.12" ShapeID="_x0000_i1048" DrawAspect="Content" ObjectID="_1527949578" r:id="rId51"/>
         </w:object>
       </w:r>
     </w:p>
@@ -17674,7 +17778,6 @@
       <w:r>
         <w:rPr>
           <w:noProof/>
-          <w:bdr w:val="single" w:sz="12" w:space="0" w:color="auto"/>
           <w:lang w:val="es-ES" w:eastAsia="es-ES"/>
         </w:rPr>
         <w:lastRenderedPageBreak/>
@@ -17801,7 +17904,13 @@
     </w:p>
     <w:p>
       <w:r>
-        <w:t xml:space="preserve">Para ellos se analizan los metadatos para buscar si en el </w:t>
+        <w:t>Para ellos</w:t>
+      </w:r>
+      <w:r>
+        <w:t>,</w:t>
+      </w:r>
+      <w:r>
+        <w:t xml:space="preserve"> se analizan los metadatos para buscar si en el </w:t>
       </w:r>
       <w:r>
         <w:rPr>
@@ -17810,7 +17919,13 @@
         <w:t>plugin</w:t>
       </w:r>
       <w:r>
-        <w:t xml:space="preserve"> anterior se ha marcado el documento como un documento OGC. Si este campo está en los metadatos el documento se indexará.</w:t>
+        <w:t xml:space="preserve"> anterior se ha marcado el documento como un documento OGC. Si este campo está en los metadatos</w:t>
+      </w:r>
+      <w:r>
+        <w:t>,</w:t>
+      </w:r>
+      <w:r>
+        <w:t xml:space="preserve"> el documento se indexará.</w:t>
       </w:r>
     </w:p>
     <w:p>
@@ -17856,14 +17971,14 @@
       </w:pPr>
       <w:r>
         <w:object w:dxaOrig="8504" w:dyaOrig="6464" w14:anchorId="24C94643">
-          <v:shape id="_x0000_i1037" type="#_x0000_t75" style="width:425.3pt;height:323.15pt" o:ole="" o:bordertopcolor="this" o:borderleftcolor="this" o:borderbottomcolor="this" o:borderrightcolor="this">
+          <v:shape id="_x0000_i1037" type="#_x0000_t75" style="width:425.25pt;height:323.25pt" o:ole="" o:bordertopcolor="this" o:borderleftcolor="this" o:borderbottomcolor="this" o:borderrightcolor="this">
             <v:imagedata r:id="rId54" o:title=""/>
             <w10:bordertop type="single" width="12"/>
             <w10:borderleft type="single" width="12"/>
             <w10:borderbottom type="single" width="12"/>
             <w10:borderright type="single" width="12"/>
           </v:shape>
-          <o:OLEObject Type="Embed" ProgID="Word.OpenDocumentText.12" ShapeID="_x0000_i1037" DrawAspect="Content" ObjectID="_1527882745" r:id="rId55"/>
+          <o:OLEObject Type="Embed" ProgID="Word.OpenDocumentText.12" ShapeID="_x0000_i1037" DrawAspect="Content" ObjectID="_1527949579" r:id="rId55"/>
         </w:object>
       </w:r>
     </w:p>
@@ -17913,7 +18028,13 @@
         <w:t>Parse</w:t>
       </w:r>
       <w:r>
-        <w:t>. Conos se ha comentado antes se analizan esos elementos para determinar si se debe indexar o no.</w:t>
+        <w:t>. Co</w:t>
+      </w:r>
+      <w:r>
+        <w:t>m</w:t>
+      </w:r>
+      <w:r>
+        <w:t>o se ha comentado antes se analizan esos elementos para determinar si se debe indexar o no.</w:t>
       </w:r>
       <w:r>
         <w:t xml:space="preserve"> </w:t>
@@ -17985,7 +18106,6 @@
       <w:r>
         <w:rPr>
           <w:noProof/>
-          <w:bdr w:val="single" w:sz="12" w:space="0" w:color="auto"/>
           <w:lang w:val="es-ES" w:eastAsia="es-ES"/>
         </w:rPr>
         <w:lastRenderedPageBreak/>
@@ -18083,13 +18203,107 @@
       <w:bookmarkEnd w:id="140"/>
     </w:p>
     <w:p>
+      <w:r>
+        <w:t xml:space="preserve">Este </w:t>
+      </w:r>
+      <w:r>
+        <w:rPr>
+          <w:i/>
+        </w:rPr>
+        <w:t>plugin</w:t>
+      </w:r>
+      <w:r>
+        <w:t xml:space="preserve"> explota el punto de extensión </w:t>
+      </w:r>
+      <w:r>
+        <w:rPr>
+          <w:i/>
+        </w:rPr>
+        <w:t>ScoringFilter</w:t>
+      </w:r>
+      <w:r>
+        <w:t xml:space="preserve">. Este punto de extensión es fundamental para la tarea de conseguir que un </w:t>
+      </w:r>
+      <w:r>
+        <w:rPr>
+          <w:i/>
+        </w:rPr>
+        <w:t>crawler</w:t>
+      </w:r>
+      <w:r>
+        <w:t xml:space="preserve"> sea de verdad enfocado. </w:t>
+      </w:r>
+      <w:r>
+        <w:t xml:space="preserve"> </w:t>
+      </w:r>
+      <w:r>
+        <w:t>Actúa en la mayoría de las tareas de Nutch para modificar el score del</w:t>
+      </w:r>
+      <w:r>
+        <w:t xml:space="preserve"> documento está siendo procesado. </w:t>
+      </w:r>
+    </w:p>
+    <w:p>
+      <w:r>
+        <w:t xml:space="preserve">Dependiendo de la tarea en la que se encuentra contamos con una información u otra para alterar el </w:t>
+      </w:r>
+      <w:r>
+        <w:rPr>
+          <w:i/>
+        </w:rPr>
+        <w:t>score</w:t>
+      </w:r>
+      <w:r>
+        <w:t xml:space="preserve"> de un documento.</w:t>
+      </w:r>
+      <w:r>
+        <w:t xml:space="preserve"> </w:t>
+      </w:r>
+      <w:r>
+        <w:t xml:space="preserve">Dependiendo del </w:t>
+      </w:r>
+      <w:r>
+        <w:rPr>
+          <w:i/>
+        </w:rPr>
+        <w:t>score</w:t>
+      </w:r>
+      <w:r>
+        <w:t xml:space="preserve"> de un documento, este será seleccionado o no en la fase de </w:t>
+      </w:r>
+      <w:r>
+        <w:rPr>
+          <w:i/>
+        </w:rPr>
+        <w:t>fetch</w:t>
+      </w:r>
+      <w:r>
+        <w:t xml:space="preserve"> para su procesamiento.</w:t>
+      </w:r>
+      <w:r>
+        <w:t xml:space="preserve"> </w:t>
+      </w:r>
+    </w:p>
+    <w:p>
       <w:pPr>
         <w:rPr>
           <w:shd w:val="clear" w:color="auto" w:fill="E7E6E6" w:themeFill="background2"/>
         </w:rPr>
       </w:pPr>
       <w:r>
-        <w:t xml:space="preserve">Este </w:t>
+        <w:t>L</w:t>
+      </w:r>
+      <w:r>
+        <w:t xml:space="preserve">a interfaz que se extiende </w:t>
+      </w:r>
+      <w:r>
+        <w:t xml:space="preserve">para </w:t>
+      </w:r>
+      <w:r>
+        <w:t xml:space="preserve">la implementación </w:t>
+      </w:r>
+      <w:r>
+        <w:t xml:space="preserve">de este </w:t>
       </w:r>
       <w:r>
         <w:rPr>
@@ -18098,79 +18312,7 @@
         <w:t>plugin</w:t>
       </w:r>
       <w:r>
-        <w:t xml:space="preserve"> explota el punto de extensión </w:t>
-      </w:r>
-      <w:r>
-        <w:rPr>
-          <w:i/>
-        </w:rPr>
-        <w:t>ScoringFilter</w:t>
-      </w:r>
-      <w:r>
-        <w:t xml:space="preserve">. Este punto de extensión es fundamental para la tarea de conseguir que un </w:t>
-      </w:r>
-      <w:r>
-        <w:rPr>
-          <w:i/>
-        </w:rPr>
-        <w:t>crawler</w:t>
-      </w:r>
-      <w:r>
-        <w:t xml:space="preserve"> sea de verdad enfocado. </w:t>
-      </w:r>
-      <w:r>
         <w:t xml:space="preserve"> </w:t>
-      </w:r>
-      <w:r>
-        <w:t>Actúa en la mayoría de las tareas de Nutch para modificar el score del</w:t>
-      </w:r>
-      <w:r>
-        <w:t xml:space="preserve"> documento está siendo procesado. Dependiendo de la tarea en la que se encuentra contamos con una información u otra para alterar el </w:t>
-      </w:r>
-      <w:r>
-        <w:rPr>
-          <w:i/>
-        </w:rPr>
-        <w:t>score</w:t>
-      </w:r>
-      <w:r>
-        <w:t xml:space="preserve"> de un documento.</w:t>
-      </w:r>
-      <w:r>
-        <w:t xml:space="preserve"> </w:t>
-      </w:r>
-      <w:r>
-        <w:t xml:space="preserve">Dependiendo del </w:t>
-      </w:r>
-      <w:r>
-        <w:rPr>
-          <w:i/>
-        </w:rPr>
-        <w:t>score</w:t>
-      </w:r>
-      <w:r>
-        <w:t xml:space="preserve"> de un documento, este será seleccionado o no en la fase de </w:t>
-      </w:r>
-      <w:r>
-        <w:rPr>
-          <w:i/>
-        </w:rPr>
-        <w:t>fetch</w:t>
-      </w:r>
-      <w:r>
-        <w:t xml:space="preserve"> para su procesamiento.</w:t>
-      </w:r>
-      <w:r>
-        <w:t xml:space="preserve"> </w:t>
-      </w:r>
-      <w:r>
-        <w:t>L</w:t>
-      </w:r>
-      <w:r>
-        <w:t xml:space="preserve">a interfaz que se extiende </w:t>
-      </w:r>
-      <w:r>
-        <w:t xml:space="preserve">la implementación que se ha realizado para este trabajo </w:t>
       </w:r>
       <w:r>
         <w:t xml:space="preserve">es </w:t>
@@ -18192,15 +18334,15 @@
     <w:bookmarkEnd w:id="141"/>
     <w:p>
       <w:r>
-        <w:object w:dxaOrig="8504" w:dyaOrig="9322" w14:anchorId="041B79F7">
-          <v:shape id="_x0000_i1038" type="#_x0000_t75" style="width:425.3pt;height:466.35pt" o:ole="" o:bordertopcolor="this" o:borderleftcolor="this" o:borderbottomcolor="this" o:borderrightcolor="this">
+        <w:object w:dxaOrig="8504" w:dyaOrig="9319" w14:anchorId="041B79F7">
+          <v:shape id="_x0000_i1038" type="#_x0000_t75" style="width:425.25pt;height:465.75pt" o:ole="" o:bordertopcolor="this" o:borderleftcolor="this" o:borderbottomcolor="this" o:borderrightcolor="this">
             <v:imagedata r:id="rId57" o:title=""/>
             <w10:bordertop type="single" width="12"/>
             <w10:borderleft type="single" width="12"/>
             <w10:borderbottom type="single" width="12"/>
             <w10:borderright type="single" width="12"/>
           </v:shape>
-          <o:OLEObject Type="Embed" ProgID="Word.OpenDocumentText.12" ShapeID="_x0000_i1038" DrawAspect="Content" ObjectID="_1527882746" r:id="rId58"/>
+          <o:OLEObject Type="Embed" ProgID="Word.OpenDocumentText.12" ShapeID="_x0000_i1038" DrawAspect="Content" ObjectID="_1527949580" r:id="rId58"/>
         </w:object>
       </w:r>
     </w:p>
@@ -18504,13 +18646,26 @@
         <w:rPr>
           <w:lang w:val="es-ES"/>
         </w:rPr>
-        <w:t xml:space="preserve">Este método es llamado durante la fase de generación, los selecciona para que en la fase de </w:t>
+        <w:t xml:space="preserve">Este método es llamado durante la fase de </w:t>
       </w:r>
       <w:r>
         <w:rPr>
           <w:i/>
           <w:lang w:val="es-ES"/>
         </w:rPr>
+        <w:t>generate</w:t>
+      </w:r>
+      <w:r>
+        <w:rPr>
+          <w:lang w:val="es-ES"/>
+        </w:rPr>
+        <w:t xml:space="preserve">, los selecciona para que en la fase de </w:t>
+      </w:r>
+      <w:r>
+        <w:rPr>
+          <w:i/>
+          <w:lang w:val="es-ES"/>
+        </w:rPr>
         <w:t>fetch</w:t>
       </w:r>
       <w:r>
@@ -18575,7 +18730,13 @@
         <w:t>parse</w:t>
       </w:r>
       <w:r>
-        <w:t>. En él está contenida toda la información acerca de un URL.</w:t>
+        <w:t>. En él está contenida toda la información acerca de un</w:t>
+      </w:r>
+      <w:r>
+        <w:t>a</w:t>
+      </w:r>
+      <w:r>
+        <w:t xml:space="preserve"> URL.</w:t>
       </w:r>
     </w:p>
     <w:p>
@@ -18592,7 +18753,13 @@
         <w:t>datum</w:t>
       </w:r>
       <w:r>
-        <w:t xml:space="preserve"> a los metadatos del documento. Esto es necesario para pasar el valor del score al mecanismo que lo distribuye a sus enlaces de saluda o </w:t>
+        <w:t xml:space="preserve"> a los metadatos del documento. Esto es necesario para pasar el valor del score al mecanismo que lo </w:t>
+      </w:r>
+      <w:r>
+        <w:t>distribuye a sus enlaces de sali</w:t>
+      </w:r>
+      <w:r>
+        <w:t xml:space="preserve">da o </w:t>
       </w:r>
       <w:r>
         <w:rPr>
@@ -18818,7 +18985,16 @@
         <w:t>argets:</w:t>
       </w:r>
       <w:r>
-        <w:t xml:space="preserve"> Son pares de objetos Url y </w:t>
+        <w:t xml:space="preserve"> Son pares de objetos </w:t>
+      </w:r>
+      <w:r>
+        <w:rPr>
+          <w:i/>
+        </w:rPr>
+        <w:t>Url</w:t>
+      </w:r>
+      <w:r>
+        <w:t xml:space="preserve"> y </w:t>
       </w:r>
       <w:r>
         <w:rPr>
@@ -19087,10 +19263,10 @@
         </w:rPr>
         <w:lastRenderedPageBreak/>
         <w:drawing>
-          <wp:inline distT="0" distB="0" distL="0" distR="0" wp14:anchorId="55AAAD82" wp14:editId="0D69BE98">
-            <wp:extent cx="5895947" cy="4635796"/>
-            <wp:effectExtent l="0" t="0" r="0" b="0"/>
-            <wp:docPr id="37" name="Imagen 37"/>
+          <wp:inline distT="0" distB="0" distL="0" distR="0" wp14:anchorId="54D786F1" wp14:editId="70CB627C">
+            <wp:extent cx="5267325" cy="7962900"/>
+            <wp:effectExtent l="0" t="0" r="9525" b="0"/>
+            <wp:docPr id="6" name="Imagen 6"/>
             <wp:cNvGraphicFramePr>
               <a:graphicFrameLocks xmlns:a="http://schemas.openxmlformats.org/drawingml/2006/main" noChangeAspect="1"/>
             </wp:cNvGraphicFramePr>
@@ -19098,11 +19274,17 @@
               <a:graphicData uri="http://schemas.openxmlformats.org/drawingml/2006/picture">
                 <pic:pic xmlns:pic="http://schemas.openxmlformats.org/drawingml/2006/picture">
                   <pic:nvPicPr>
-                    <pic:cNvPr id="37" name="SharkScoringFilter.png"/>
+                    <pic:cNvPr id="6" name="SharkScoringFilter.png"/>
                     <pic:cNvPicPr/>
                   </pic:nvPicPr>
                   <pic:blipFill>
-                    <a:blip r:embed="rId59"/>
+                    <a:blip r:embed="rId59">
+                      <a:extLst>
+                        <a:ext uri="{28A0092B-C50C-407E-A947-70E740481C1C}">
+                          <a14:useLocalDpi xmlns:a14="http://schemas.microsoft.com/office/drawing/2010/main" val="0"/>
+                        </a:ext>
+                      </a:extLst>
+                    </a:blip>
                     <a:stretch>
                       <a:fillRect/>
                     </a:stretch>
@@ -19110,7 +19292,7 @@
                   <pic:spPr>
                     <a:xfrm>
                       <a:off x="0" y="0"/>
-                      <a:ext cx="5957087" cy="4683869"/>
+                      <a:ext cx="5267325" cy="7962900"/>
                     </a:xfrm>
                     <a:prstGeom prst="rect">
                       <a:avLst/>
@@ -19170,6 +19352,7 @@
       </w:pPr>
       <w:bookmarkStart w:id="147" w:name="_Toc454137082"/>
       <w:r>
+        <w:lastRenderedPageBreak/>
         <w:t>OgcIndexWriter</w:t>
       </w:r>
       <w:bookmarkEnd w:id="147"/>
@@ -19279,14 +19462,14 @@
       </w:pPr>
       <w:r>
         <w:object w:dxaOrig="8504" w:dyaOrig="5335" w14:anchorId="5FEE1B5C">
-          <v:shape id="_x0000_i1039" type="#_x0000_t75" style="width:425.3pt;height:267.05pt" o:ole="" o:bordertopcolor="this" o:borderleftcolor="this" o:borderbottomcolor="this" o:borderrightcolor="this">
+          <v:shape id="_x0000_i1039" type="#_x0000_t75" style="width:425.25pt;height:267pt" o:ole="" o:bordertopcolor="this" o:borderleftcolor="this" o:borderbottomcolor="this" o:borderrightcolor="this">
             <v:imagedata r:id="rId60" o:title=""/>
             <w10:bordertop type="single" width="12"/>
             <w10:borderleft type="single" width="12"/>
             <w10:borderbottom type="single" width="12"/>
             <w10:borderright type="single" width="12"/>
           </v:shape>
-          <o:OLEObject Type="Embed" ProgID="Word.OpenDocumentText.12" ShapeID="_x0000_i1039" DrawAspect="Content" ObjectID="_1527882747" r:id="rId61"/>
+          <o:OLEObject Type="Embed" ProgID="Word.OpenDocumentText.12" ShapeID="_x0000_i1039" DrawAspect="Content" ObjectID="_1527949581" r:id="rId61"/>
         </w:object>
       </w:r>
     </w:p>
@@ -19470,7 +19653,6 @@
       <w:r>
         <w:rPr>
           <w:noProof/>
-          <w:bdr w:val="single" w:sz="12" w:space="0" w:color="auto"/>
           <w:lang w:val="es-ES" w:eastAsia="es-ES"/>
         </w:rPr>
         <w:lastRenderedPageBreak/>
@@ -20529,14 +20711,14 @@
           <w:lang w:val="es-ES"/>
         </w:rPr>
         <w:object w:dxaOrig="8504" w:dyaOrig="7674" w14:anchorId="73CD0388">
-          <v:shape id="_x0000_i1040" type="#_x0000_t75" style="width:425.3pt;height:383.45pt" o:ole="" o:bordertopcolor="this" o:borderleftcolor="this" o:borderbottomcolor="this" o:borderrightcolor="this">
+          <v:shape id="_x0000_i1040" type="#_x0000_t75" style="width:425.25pt;height:384pt" o:ole="" o:bordertopcolor="this" o:borderleftcolor="this" o:borderbottomcolor="this" o:borderrightcolor="this">
             <v:imagedata r:id="rId63" o:title=""/>
             <w10:bordertop type="single" width="12"/>
             <w10:borderleft type="single" width="12"/>
             <w10:borderbottom type="single" width="12"/>
             <w10:borderright type="single" width="12"/>
           </v:shape>
-          <o:OLEObject Type="Embed" ProgID="Word.OpenDocumentText.12" ShapeID="_x0000_i1040" DrawAspect="Content" ObjectID="_1527882748" r:id="rId64"/>
+          <o:OLEObject Type="Embed" ProgID="Word.OpenDocumentText.12" ShapeID="_x0000_i1040" DrawAspect="Content" ObjectID="_1527949582" r:id="rId64"/>
         </w:object>
       </w:r>
     </w:p>
@@ -20795,7 +20977,13 @@
     </w:p>
     <w:p>
       <w:r>
-        <w:t>La idea principal era extraer de un documento las palabras más relevantes. Estas palabras tendrían un ranking de relevancia dentro del documento. Además de ese ranking, las palabras eran añadidas a una consulta SPARQL contra un modelo RDF que contenía el tesauro. dependiendo del número de resultados la palabra tiene más o menos valor geográfico.</w:t>
+        <w:t xml:space="preserve">La idea principal era extraer de un documento las palabras más relevantes. Estas palabras tendrían un ranking de relevancia dentro del documento. Además de ese ranking, las palabras eran añadidas a una consulta SPARQL contra un modelo RDF que contenía el tesauro. </w:t>
+      </w:r>
+      <w:r>
+        <w:t>D</w:t>
+      </w:r>
+      <w:r>
+        <w:t>ependiendo del número de resultados la palabra tiene más o menos valor geográfico.</w:t>
       </w:r>
     </w:p>
     <w:p>
@@ -21135,7 +21323,13 @@
       </w:r>
       <w:r>
         <w:lastRenderedPageBreak/>
-        <w:t>el camp del medio ambiente.</w:t>
+        <w:t>el camp</w:t>
+      </w:r>
+      <w:r>
+        <w:t>o</w:t>
+      </w:r>
+      <w:r>
+        <w:t xml:space="preserve"> del medio ambiente.</w:t>
       </w:r>
       <w:r>
         <w:t xml:space="preserve"> </w:t>
@@ -21379,6 +21573,26 @@
       <w:r>
         <w:t>.</w:t>
       </w:r>
+    </w:p>
+    <w:p>
+      <w:pPr>
+        <w:pStyle w:val="Listaconvietas2"/>
+        <w:numPr>
+          <w:ilvl w:val="0"/>
+          <w:numId w:val="0"/>
+        </w:numPr>
+        <w:ind w:left="643" w:hanging="360"/>
+      </w:pPr>
+    </w:p>
+    <w:p>
+      <w:pPr>
+        <w:pStyle w:val="Listaconvietas2"/>
+        <w:numPr>
+          <w:ilvl w:val="0"/>
+          <w:numId w:val="0"/>
+        </w:numPr>
+        <w:ind w:left="643" w:hanging="360"/>
+      </w:pPr>
     </w:p>
     <w:bookmarkStart w:id="161" w:name="_MON_1527360885"/>
     <w:bookmarkEnd w:id="161"/>
@@ -21394,10 +21608,10 @@
       </w:pPr>
       <w:r>
         <w:object w:dxaOrig="8504" w:dyaOrig="5719" w14:anchorId="55D3DE4D">
-          <v:shape id="_x0000_i1041" type="#_x0000_t75" style="width:414.4pt;height:287.15pt" o:ole="">
+          <v:shape id="_x0000_i1041" type="#_x0000_t75" style="width:414.75pt;height:287.25pt" o:ole="">
             <v:imagedata r:id="rId65" o:title=""/>
           </v:shape>
-          <o:OLEObject Type="Embed" ProgID="Word.OpenDocumentText.12" ShapeID="_x0000_i1041" DrawAspect="Content" ObjectID="_1527882749" r:id="rId66"/>
+          <o:OLEObject Type="Embed" ProgID="Word.OpenDocumentText.12" ShapeID="_x0000_i1041" DrawAspect="Content" ObjectID="_1527949583" r:id="rId66"/>
         </w:object>
       </w:r>
       <w:bookmarkStart w:id="162" w:name="_Toc453684253"/>
@@ -21450,10 +21664,10 @@
       </w:pPr>
       <w:r>
         <w:object w:dxaOrig="8504" w:dyaOrig="7520" w14:anchorId="2ED7B908">
-          <v:shape id="_x0000_i1042" type="#_x0000_t75" style="width:414.4pt;height:343.25pt" o:ole="">
+          <v:shape id="_x0000_i1050" type="#_x0000_t75" style="width:414.75pt;height:343.5pt" o:ole="">
             <v:imagedata r:id="rId67" o:title=""/>
           </v:shape>
-          <o:OLEObject Type="Embed" ProgID="Word.OpenDocumentText.12" ShapeID="_x0000_i1042" DrawAspect="Content" ObjectID="_1527882750" r:id="rId68"/>
+          <o:OLEObject Type="Embed" ProgID="Word.OpenDocumentText.12" ShapeID="_x0000_i1050" DrawAspect="Content" ObjectID="_1527949584" r:id="rId68"/>
         </w:object>
       </w:r>
     </w:p>
@@ -21504,10 +21718,10 @@
       </w:pPr>
       <w:r>
         <w:object w:dxaOrig="8504" w:dyaOrig="4297" w14:anchorId="01722851">
-          <v:shape id="_x0000_i1043" type="#_x0000_t75" style="width:426.15pt;height:214.35pt" o:ole="">
+          <v:shape id="_x0000_i1043" type="#_x0000_t75" style="width:426pt;height:214.5pt" o:ole="">
             <v:imagedata r:id="rId69" o:title=""/>
           </v:shape>
-          <o:OLEObject Type="Embed" ProgID="Word.OpenDocumentText.12" ShapeID="_x0000_i1043" DrawAspect="Content" ObjectID="_1527882751" r:id="rId70"/>
+          <o:OLEObject Type="Embed" ProgID="Word.OpenDocumentText.12" ShapeID="_x0000_i1043" DrawAspect="Content" ObjectID="_1527949585" r:id="rId70"/>
         </w:object>
       </w:r>
     </w:p>
@@ -21566,10 +21780,10 @@
       </w:pPr>
       <w:r>
         <w:object w:dxaOrig="8504" w:dyaOrig="5908" w14:anchorId="13816054">
-          <v:shape id="_x0000_i1044" type="#_x0000_t75" style="width:426.15pt;height:294.7pt" o:ole="">
+          <v:shape id="_x0000_i1044" type="#_x0000_t75" style="width:426pt;height:294.75pt" o:ole="">
             <v:imagedata r:id="rId71" o:title=""/>
           </v:shape>
-          <o:OLEObject Type="Embed" ProgID="Word.OpenDocumentText.12" ShapeID="_x0000_i1044" DrawAspect="Content" ObjectID="_1527882752" r:id="rId72"/>
+          <o:OLEObject Type="Embed" ProgID="Word.OpenDocumentText.12" ShapeID="_x0000_i1044" DrawAspect="Content" ObjectID="_1527949586" r:id="rId72"/>
         </w:object>
       </w:r>
     </w:p>
@@ -21613,6 +21827,35 @@
       <w:bookmarkEnd w:id="181"/>
       <w:bookmarkEnd w:id="182"/>
     </w:p>
+    <w:p/>
+    <w:p/>
+    <w:p/>
+    <w:p/>
+    <w:p>
+      <w:r>
+        <w:t>   </w:t>
+      </w:r>
+    </w:p>
+    <w:p>
+      <w:r>
+        <w:t>   </w:t>
+      </w:r>
+    </w:p>
+    <w:p>
+      <w:r>
+        <w:t>   </w:t>
+      </w:r>
+    </w:p>
+    <w:p>
+      <w:r>
+        <w:lastRenderedPageBreak/>
+        <w:t>   </w:t>
+      </w:r>
+    </w:p>
+    <w:p>
+      <w:bookmarkStart w:id="183" w:name="_GoBack"/>
+      <w:bookmarkEnd w:id="183"/>
+    </w:p>
     <w:p>
       <w:pPr>
         <w:pStyle w:val="Ttulo4"/>
@@ -21664,18 +21907,18 @@
         <w:t xml:space="preserve"> se puede ver la consulta SPARQL que se realiza al tesauro.</w:t>
       </w:r>
     </w:p>
-    <w:bookmarkStart w:id="183" w:name="_MON_1527156305"/>
-    <w:bookmarkEnd w:id="183"/>
+    <w:bookmarkStart w:id="184" w:name="_MON_1527156305"/>
+    <w:bookmarkEnd w:id="184"/>
     <w:p>
       <w:pPr>
         <w:keepNext/>
       </w:pPr>
       <w:r>
         <w:object w:dxaOrig="8504" w:dyaOrig="2039" w14:anchorId="65593322">
-          <v:shape id="_x0000_i1045" type="#_x0000_t75" style="width:426.15pt;height:102.15pt" o:ole="">
+          <v:shape id="_x0000_i1045" type="#_x0000_t75" style="width:426pt;height:102pt" o:ole="">
             <v:imagedata r:id="rId73" o:title=""/>
           </v:shape>
-          <o:OLEObject Type="Embed" ProgID="Word.OpenDocumentText.12" ShapeID="_x0000_i1045" DrawAspect="Content" ObjectID="_1527882753" r:id="rId74"/>
+          <o:OLEObject Type="Embed" ProgID="Word.OpenDocumentText.12" ShapeID="_x0000_i1045" DrawAspect="Content" ObjectID="_1527949587" r:id="rId74"/>
         </w:object>
       </w:r>
     </w:p>
@@ -21684,11 +21927,11 @@
         <w:pStyle w:val="Descripcin"/>
         <w:jc w:val="center"/>
       </w:pPr>
-      <w:bookmarkStart w:id="184" w:name="_Toc453684257"/>
-      <w:bookmarkStart w:id="185" w:name="_Ref453414612"/>
-      <w:bookmarkStart w:id="186" w:name="_Ref453957269"/>
-      <w:bookmarkStart w:id="187" w:name="_Toc454030225"/>
-      <w:bookmarkStart w:id="188" w:name="_Toc454137361"/>
+      <w:bookmarkStart w:id="185" w:name="_Toc453684257"/>
+      <w:bookmarkStart w:id="186" w:name="_Ref453414612"/>
+      <w:bookmarkStart w:id="187" w:name="_Ref453957269"/>
+      <w:bookmarkStart w:id="188" w:name="_Toc454030225"/>
+      <w:bookmarkStart w:id="189" w:name="_Toc454137361"/>
       <w:r>
         <w:t xml:space="preserve">Figura </w:t>
       </w:r>
@@ -21707,17 +21950,17 @@
         </w:rPr>
         <w:t>14</w:t>
       </w:r>
-      <w:bookmarkEnd w:id="184"/>
+      <w:bookmarkEnd w:id="185"/>
       <w:r>
         <w:fldChar w:fldCharType="end"/>
       </w:r>
-      <w:bookmarkEnd w:id="185"/>
+      <w:bookmarkEnd w:id="186"/>
       <w:r>
         <w:t>: Consulta SPARQL</w:t>
       </w:r>
-      <w:bookmarkEnd w:id="186"/>
       <w:bookmarkEnd w:id="187"/>
       <w:bookmarkEnd w:id="188"/>
+      <w:bookmarkEnd w:id="189"/>
     </w:p>
     <w:p>
       <w:pPr>
@@ -21773,13 +22016,13 @@
           <w:numId w:val="1"/>
         </w:numPr>
       </w:pPr>
-      <w:bookmarkStart w:id="189" w:name="_Toc453002207"/>
-      <w:bookmarkStart w:id="190" w:name="_Toc454137085"/>
+      <w:bookmarkStart w:id="190" w:name="_Toc453002207"/>
+      <w:bookmarkStart w:id="191" w:name="_Toc454137085"/>
       <w:r>
         <w:t>Modificaciones extra</w:t>
       </w:r>
-      <w:bookmarkEnd w:id="189"/>
       <w:bookmarkEnd w:id="190"/>
+      <w:bookmarkEnd w:id="191"/>
     </w:p>
     <w:p>
       <w:r>
@@ -21874,8 +22117,8 @@
         <w:t>.</w:t>
       </w:r>
     </w:p>
-    <w:bookmarkStart w:id="191" w:name="_MON_1527148988"/>
-    <w:bookmarkEnd w:id="191"/>
+    <w:bookmarkStart w:id="192" w:name="_MON_1527148988"/>
+    <w:bookmarkEnd w:id="192"/>
     <w:p>
       <w:pPr>
         <w:keepNext/>
@@ -21883,10 +22126,10 @@
       </w:pPr>
       <w:r>
         <w:object w:dxaOrig="8504" w:dyaOrig="1359" w14:anchorId="2A0B82AC">
-          <v:shape id="_x0000_i1046" type="#_x0000_t75" style="width:468.85pt;height:73.65pt" o:ole="">
+          <v:shape id="_x0000_i1046" type="#_x0000_t75" style="width:468.75pt;height:73.5pt" o:ole="">
             <v:imagedata r:id="rId75" o:title=""/>
           </v:shape>
-          <o:OLEObject Type="Embed" ProgID="Word.OpenDocumentText.12" ShapeID="_x0000_i1046" DrawAspect="Content" ObjectID="_1527882754" r:id="rId76"/>
+          <o:OLEObject Type="Embed" ProgID="Word.OpenDocumentText.12" ShapeID="_x0000_i1046" DrawAspect="Content" ObjectID="_1527949588" r:id="rId76"/>
         </w:object>
       </w:r>
     </w:p>
@@ -21895,11 +22138,11 @@
         <w:pStyle w:val="Descripcin"/>
         <w:jc w:val="center"/>
       </w:pPr>
-      <w:bookmarkStart w:id="192" w:name="_Toc453684258"/>
-      <w:bookmarkStart w:id="193" w:name="_Ref453407224"/>
-      <w:bookmarkStart w:id="194" w:name="_Ref453957308"/>
-      <w:bookmarkStart w:id="195" w:name="_Toc454030226"/>
-      <w:bookmarkStart w:id="196" w:name="_Toc454137362"/>
+      <w:bookmarkStart w:id="193" w:name="_Toc453684258"/>
+      <w:bookmarkStart w:id="194" w:name="_Ref453407224"/>
+      <w:bookmarkStart w:id="195" w:name="_Ref453957308"/>
+      <w:bookmarkStart w:id="196" w:name="_Toc454030226"/>
+      <w:bookmarkStart w:id="197" w:name="_Toc454137362"/>
       <w:r>
         <w:t xml:space="preserve">Figura </w:t>
       </w:r>
@@ -21918,17 +22161,17 @@
         </w:rPr>
         <w:t>15</w:t>
       </w:r>
-      <w:bookmarkEnd w:id="192"/>
+      <w:bookmarkEnd w:id="193"/>
       <w:r>
         <w:fldChar w:fldCharType="end"/>
       </w:r>
-      <w:bookmarkEnd w:id="193"/>
+      <w:bookmarkEnd w:id="194"/>
       <w:r>
         <w:t>: Fichero robots.txt</w:t>
       </w:r>
-      <w:bookmarkEnd w:id="194"/>
       <w:bookmarkEnd w:id="195"/>
       <w:bookmarkEnd w:id="196"/>
+      <w:bookmarkEnd w:id="197"/>
     </w:p>
     <w:p>
       <w:pPr>
@@ -21989,6 +22232,7 @@
         <w:rPr>
           <w:lang w:val="es-ES" w:eastAsia="es-ES"/>
         </w:rPr>
+        <w:lastRenderedPageBreak/>
         <w:t xml:space="preserve">El URLFilter de Nutch no acepta, por defecto, URLs que tengan alguno de estos caracteres [?*!@=]. </w:t>
       </w:r>
       <w:r>
@@ -22051,11 +22295,7 @@
         <w:t xml:space="preserve"> </w:t>
       </w:r>
       <w:r>
-        <w:t xml:space="preserve">No obstante, se han realizado modificaciones en la configuración base de Nutch para </w:t>
-      </w:r>
-      <w:r>
-        <w:lastRenderedPageBreak/>
-        <w:t xml:space="preserve">realizar la fase de </w:t>
+        <w:t xml:space="preserve">No obstante, se han realizado modificaciones en la configuración base de Nutch para realizar la fase de </w:t>
       </w:r>
       <w:r>
         <w:rPr>
@@ -22132,16 +22372,16 @@
           <w:numId w:val="1"/>
         </w:numPr>
       </w:pPr>
-      <w:bookmarkStart w:id="197" w:name="_Toc451013013"/>
-      <w:bookmarkStart w:id="198" w:name="_Toc453002208"/>
-      <w:bookmarkStart w:id="199" w:name="_Toc454137086"/>
+      <w:bookmarkStart w:id="198" w:name="_Toc451013013"/>
+      <w:bookmarkStart w:id="199" w:name="_Toc453002208"/>
+      <w:bookmarkStart w:id="200" w:name="_Toc454137086"/>
       <w:r>
         <w:lastRenderedPageBreak/>
         <w:t>Resultados</w:t>
       </w:r>
-      <w:bookmarkEnd w:id="197"/>
       <w:bookmarkEnd w:id="198"/>
       <w:bookmarkEnd w:id="199"/>
+      <w:bookmarkEnd w:id="200"/>
     </w:p>
     <w:p>
       <w:r>
@@ -22188,11 +22428,11 @@
           <w:numId w:val="1"/>
         </w:numPr>
       </w:pPr>
-      <w:bookmarkStart w:id="200" w:name="_Toc454137087"/>
+      <w:bookmarkStart w:id="201" w:name="_Toc454137087"/>
       <w:r>
         <w:t>Ejemplo de ejecución</w:t>
       </w:r>
-      <w:bookmarkEnd w:id="200"/>
+      <w:bookmarkEnd w:id="201"/>
     </w:p>
     <w:p>
       <w:r>
@@ -22303,8 +22543,8 @@
       <w:pPr>
         <w:pStyle w:val="Descripcin"/>
       </w:pPr>
-      <w:bookmarkStart w:id="201" w:name="_Toc454030227"/>
-      <w:bookmarkStart w:id="202" w:name="_Toc454137363"/>
+      <w:bookmarkStart w:id="202" w:name="_Toc454030227"/>
+      <w:bookmarkStart w:id="203" w:name="_Toc454137363"/>
       <w:r>
         <w:t xml:space="preserve">Figura </w:t>
       </w:r>
@@ -22329,8 +22569,8 @@
       <w:r>
         <w:t>: Carpeta con los ficheros recopilados</w:t>
       </w:r>
-      <w:bookmarkEnd w:id="201"/>
       <w:bookmarkEnd w:id="202"/>
+      <w:bookmarkEnd w:id="203"/>
     </w:p>
     <w:p/>
     <w:p>
@@ -22341,12 +22581,12 @@
           <w:numId w:val="1"/>
         </w:numPr>
       </w:pPr>
-      <w:bookmarkStart w:id="203" w:name="_Toc454137088"/>
+      <w:bookmarkStart w:id="204" w:name="_Toc454137088"/>
       <w:r>
         <w:lastRenderedPageBreak/>
         <w:t>Problemas encontrados</w:t>
       </w:r>
-      <w:bookmarkEnd w:id="203"/>
+      <w:bookmarkEnd w:id="204"/>
     </w:p>
     <w:p>
       <w:r>
@@ -22508,10 +22748,10 @@
         <w:pStyle w:val="Descripcin"/>
         <w:jc w:val="center"/>
       </w:pPr>
-      <w:bookmarkStart w:id="204" w:name="_Toc453684260"/>
-      <w:bookmarkStart w:id="205" w:name="_Ref453669938"/>
-      <w:bookmarkStart w:id="206" w:name="_Toc454030228"/>
-      <w:bookmarkStart w:id="207" w:name="_Toc454137364"/>
+      <w:bookmarkStart w:id="205" w:name="_Toc453684260"/>
+      <w:bookmarkStart w:id="206" w:name="_Ref453669938"/>
+      <w:bookmarkStart w:id="207" w:name="_Toc454030228"/>
+      <w:bookmarkStart w:id="208" w:name="_Toc454137364"/>
       <w:r>
         <w:t xml:space="preserve">Figura </w:t>
       </w:r>
@@ -22530,16 +22770,16 @@
         </w:rPr>
         <w:t>17</w:t>
       </w:r>
-      <w:bookmarkEnd w:id="204"/>
+      <w:bookmarkEnd w:id="205"/>
       <w:r>
         <w:fldChar w:fldCharType="end"/>
       </w:r>
-      <w:bookmarkEnd w:id="205"/>
+      <w:bookmarkEnd w:id="206"/>
       <w:r>
         <w:t>: Ejemplo de error 404</w:t>
       </w:r>
-      <w:bookmarkEnd w:id="206"/>
       <w:bookmarkEnd w:id="207"/>
+      <w:bookmarkEnd w:id="208"/>
     </w:p>
     <w:p>
       <w:pPr>
@@ -22601,10 +22841,10 @@
         <w:pStyle w:val="Descripcin"/>
         <w:jc w:val="center"/>
       </w:pPr>
-      <w:bookmarkStart w:id="208" w:name="_Toc453684261"/>
-      <w:bookmarkStart w:id="209" w:name="_Ref453669970"/>
-      <w:bookmarkStart w:id="210" w:name="_Toc454030229"/>
-      <w:bookmarkStart w:id="211" w:name="_Toc454137365"/>
+      <w:bookmarkStart w:id="209" w:name="_Toc453684261"/>
+      <w:bookmarkStart w:id="210" w:name="_Ref453669970"/>
+      <w:bookmarkStart w:id="211" w:name="_Toc454030229"/>
+      <w:bookmarkStart w:id="212" w:name="_Toc454137365"/>
       <w:r>
         <w:t xml:space="preserve">Figura </w:t>
       </w:r>
@@ -22623,16 +22863,16 @@
         </w:rPr>
         <w:t>18</w:t>
       </w:r>
-      <w:bookmarkEnd w:id="208"/>
+      <w:bookmarkEnd w:id="209"/>
       <w:r>
         <w:fldChar w:fldCharType="end"/>
       </w:r>
-      <w:bookmarkEnd w:id="209"/>
+      <w:bookmarkEnd w:id="210"/>
       <w:r>
         <w:t>: Ejemplo de sitio inaccesible</w:t>
       </w:r>
-      <w:bookmarkEnd w:id="210"/>
       <w:bookmarkEnd w:id="211"/>
+      <w:bookmarkEnd w:id="212"/>
     </w:p>
     <w:p>
       <w:pPr>
@@ -22640,7 +22880,6 @@
         <w:spacing w:after="0"/>
         <w:jc w:val="center"/>
       </w:pPr>
-      <w:bookmarkStart w:id="212" w:name="_GoBack"/>
       <w:r>
         <w:rPr>
           <w:noProof/>
@@ -22697,7 +22936,6 @@
           </wp:inline>
         </w:drawing>
       </w:r>
-      <w:bookmarkEnd w:id="212"/>
     </w:p>
     <w:p>
       <w:pPr>
@@ -22737,6 +22975,101 @@
       <w:bookmarkEnd w:id="215"/>
       <w:bookmarkEnd w:id="216"/>
     </w:p>
+    <w:p>
+      <w:pPr>
+        <w:pStyle w:val="Style1"/>
+      </w:pPr>
+      <w:r>
+        <w:lastRenderedPageBreak/>
+        <w:t>Gestión</w:t>
+      </w:r>
+    </w:p>
+    <w:p>
+      <w:r>
+        <w:t>El proyecto ha estado dividido en iteraciones de unas dos semanas cada una. Al principio de cada iteración se marcaban unos objetivos a realizar durante el periodo. Al final de la iteración se repasaban los objetivos. Se comprobaba si se habían cumplido o no. Si se habían cumplido se diseñaba una nueva iteración con nuevas tareas. Si no se habían cumplido todos se diseñaba también una nueva iteración con las tareas no realizadas y algunas nuevas.</w:t>
+      </w:r>
+    </w:p>
+    <w:p>
+      <w:r>
+        <w:t xml:space="preserve">Se han utilizado las </w:t>
+      </w:r>
+      <w:r>
+        <w:rPr>
+          <w:i/>
+        </w:rPr>
+        <w:t>issues</w:t>
+      </w:r>
+      <w:r>
+        <w:t xml:space="preserve"> y </w:t>
+      </w:r>
+      <w:r>
+        <w:rPr>
+          <w:i/>
+        </w:rPr>
+        <w:t>milestones</w:t>
+      </w:r>
+      <w:r>
+        <w:t xml:space="preserve"> de </w:t>
+      </w:r>
+      <w:r>
+        <w:t xml:space="preserve">GitHub como herramienta de organización durante las iteraciones. Por cada tarea se creaba un </w:t>
+      </w:r>
+      <w:r>
+        <w:rPr>
+          <w:i/>
+        </w:rPr>
+        <w:t>issue</w:t>
+      </w:r>
+      <w:r>
+        <w:t xml:space="preserve"> y por cada iteración se creaba un </w:t>
+      </w:r>
+      <w:r>
+        <w:rPr>
+          <w:i/>
+        </w:rPr>
+        <w:t>milestone</w:t>
+      </w:r>
+      <w:r>
+        <w:t>.</w:t>
+      </w:r>
+    </w:p>
+    <w:p>
+      <w:r>
+        <w:t>Las dos primeras iteraciones estuvieron dedicadas a documentarse sobre el problema a abordar. Las siguientes iteraciones hasta finales de mayo estuvieron dedicadas al diseño e implementación de las tareas. Las iteraciones finales se han dedicado a realizar pruebas y ajustes en la versión y final y a la realización de esta memoria.</w:t>
+      </w:r>
+    </w:p>
+    <w:p>
+      <w:r>
+        <w:t>Se ha utilizado GitHub como control de versiones y como repositorio. Al acabar un conjunto de cambios se guardaban las novedades en el repositorio para tener una copia funcional disponible en todo momento.</w:t>
+      </w:r>
+    </w:p>
+    <w:p>
+      <w:r>
+        <w:t xml:space="preserve">Han sido utilizadas alrededor de 300 horas para completar este trabajo. Se puede ver la información detallada en el </w:t>
+      </w:r>
+      <w:r>
+        <w:fldChar w:fldCharType="begin"/>
+      </w:r>
+      <w:r>
+        <w:instrText xml:space="preserve"> REF _Ref453957849 \h </w:instrText>
+      </w:r>
+      <w:r>
+        <w:instrText xml:space="preserve"> \* MERGEFORMAT </w:instrText>
+      </w:r>
+      <w:r>
+        <w:fldChar w:fldCharType="separate"/>
+      </w:r>
+      <w:r>
+        <w:t>Anexo D – Cronograma</w:t>
+      </w:r>
+      <w:r>
+        <w:fldChar w:fldCharType="end"/>
+      </w:r>
+      <w:r>
+        <w:t>.</w:t>
+      </w:r>
+    </w:p>
+    <w:p/>
     <w:p>
       <w:pPr>
         <w:pStyle w:val="Ttulo1"/>
@@ -22785,50 +23118,6 @@
     <w:p>
       <w:r>
         <w:t xml:space="preserve">Una de las cualidades más importante de este proyecto es que se trata de un trabajo realizado enteramente y a partir de software libre. </w:t>
-      </w:r>
-    </w:p>
-    <w:p>
-      <w:r>
-        <w:t xml:space="preserve">Han sido utilizadas alrededor de </w:t>
-      </w:r>
-      <w:r>
-        <w:t>300</w:t>
-      </w:r>
-      <w:r>
-        <w:t xml:space="preserve"> horas para completar este trabajo. Se puede ver la información detallada en el </w:t>
-      </w:r>
-      <w:r>
-        <w:fldChar w:fldCharType="begin"/>
-      </w:r>
-      <w:r>
-        <w:instrText xml:space="preserve"> REF _Ref453957849 \h </w:instrText>
-      </w:r>
-      <w:r>
-        <w:fldChar w:fldCharType="separate"/>
-      </w:r>
-      <w:r>
-        <w:t>Anexo D – Cronograma</w:t>
-      </w:r>
-      <w:r>
-        <w:fldChar w:fldCharType="end"/>
-      </w:r>
-      <w:r>
-        <w:fldChar w:fldCharType="begin"/>
-      </w:r>
-      <w:r>
-        <w:instrText xml:space="preserve"> REF _Ref453957849 \h </w:instrText>
-      </w:r>
-      <w:r>
-        <w:fldChar w:fldCharType="separate"/>
-      </w:r>
-      <w:r>
-        <w:t>Anexo D – Cronograma</w:t>
-      </w:r>
-      <w:r>
-        <w:fldChar w:fldCharType="end"/>
-      </w:r>
-      <w:r>
-        <w:t>.</w:t>
       </w:r>
     </w:p>
     <w:p>
@@ -27308,7 +27597,6 @@
         <w:docPartUnique/>
       </w:docPartObj>
     </w:sdtPr>
-    <w:sdtEndPr/>
     <w:sdtContent>
       <w:p>
         <w:pPr>
@@ -27329,7 +27617,7 @@
             <w:noProof/>
             <w:lang w:val="es-ES"/>
           </w:rPr>
-          <w:t>47</w:t>
+          <w:t>41</w:t>
         </w:r>
         <w:r>
           <w:fldChar w:fldCharType="end"/>
@@ -31013,9 +31301,9 @@
     </w:lvl>
   </w:abstractNum>
   <w:abstractNum w:abstractNumId="28" w15:restartNumberingAfterBreak="0">
-    <w:nsid w:val="6FB77F73"/>
+    <w:nsid w:val="587F519A"/>
     <w:multiLevelType w:val="hybridMultilevel"/>
-    <w:tmpl w:val="5F5E339E"/>
+    <w:tmpl w:val="7A023B68"/>
     <w:lvl w:ilvl="0" w:tplc="0C0A0001">
       <w:start w:val="1"/>
       <w:numFmt w:val="bullet"/>
@@ -31126,6 +31414,119 @@
     </w:lvl>
   </w:abstractNum>
   <w:abstractNum w:abstractNumId="29" w15:restartNumberingAfterBreak="0">
+    <w:nsid w:val="6FB77F73"/>
+    <w:multiLevelType w:val="hybridMultilevel"/>
+    <w:tmpl w:val="5F5E339E"/>
+    <w:lvl w:ilvl="0" w:tplc="0C0A0001">
+      <w:start w:val="1"/>
+      <w:numFmt w:val="bullet"/>
+      <w:lvlText w:val=""/>
+      <w:lvlJc w:val="left"/>
+      <w:pPr>
+        <w:ind w:left="720" w:hanging="360"/>
+      </w:pPr>
+      <w:rPr>
+        <w:rFonts w:ascii="Symbol" w:hAnsi="Symbol" w:hint="default"/>
+      </w:rPr>
+    </w:lvl>
+    <w:lvl w:ilvl="1" w:tplc="0C0A0003" w:tentative="1">
+      <w:start w:val="1"/>
+      <w:numFmt w:val="bullet"/>
+      <w:lvlText w:val="o"/>
+      <w:lvlJc w:val="left"/>
+      <w:pPr>
+        <w:ind w:left="1440" w:hanging="360"/>
+      </w:pPr>
+      <w:rPr>
+        <w:rFonts w:ascii="Courier New" w:hAnsi="Courier New" w:cs="Courier New" w:hint="default"/>
+      </w:rPr>
+    </w:lvl>
+    <w:lvl w:ilvl="2" w:tplc="0C0A0005" w:tentative="1">
+      <w:start w:val="1"/>
+      <w:numFmt w:val="bullet"/>
+      <w:lvlText w:val=""/>
+      <w:lvlJc w:val="left"/>
+      <w:pPr>
+        <w:ind w:left="2160" w:hanging="360"/>
+      </w:pPr>
+      <w:rPr>
+        <w:rFonts w:ascii="Wingdings" w:hAnsi="Wingdings" w:hint="default"/>
+      </w:rPr>
+    </w:lvl>
+    <w:lvl w:ilvl="3" w:tplc="0C0A0001" w:tentative="1">
+      <w:start w:val="1"/>
+      <w:numFmt w:val="bullet"/>
+      <w:lvlText w:val=""/>
+      <w:lvlJc w:val="left"/>
+      <w:pPr>
+        <w:ind w:left="2880" w:hanging="360"/>
+      </w:pPr>
+      <w:rPr>
+        <w:rFonts w:ascii="Symbol" w:hAnsi="Symbol" w:hint="default"/>
+      </w:rPr>
+    </w:lvl>
+    <w:lvl w:ilvl="4" w:tplc="0C0A0003" w:tentative="1">
+      <w:start w:val="1"/>
+      <w:numFmt w:val="bullet"/>
+      <w:lvlText w:val="o"/>
+      <w:lvlJc w:val="left"/>
+      <w:pPr>
+        <w:ind w:left="3600" w:hanging="360"/>
+      </w:pPr>
+      <w:rPr>
+        <w:rFonts w:ascii="Courier New" w:hAnsi="Courier New" w:cs="Courier New" w:hint="default"/>
+      </w:rPr>
+    </w:lvl>
+    <w:lvl w:ilvl="5" w:tplc="0C0A0005" w:tentative="1">
+      <w:start w:val="1"/>
+      <w:numFmt w:val="bullet"/>
+      <w:lvlText w:val=""/>
+      <w:lvlJc w:val="left"/>
+      <w:pPr>
+        <w:ind w:left="4320" w:hanging="360"/>
+      </w:pPr>
+      <w:rPr>
+        <w:rFonts w:ascii="Wingdings" w:hAnsi="Wingdings" w:hint="default"/>
+      </w:rPr>
+    </w:lvl>
+    <w:lvl w:ilvl="6" w:tplc="0C0A0001" w:tentative="1">
+      <w:start w:val="1"/>
+      <w:numFmt w:val="bullet"/>
+      <w:lvlText w:val=""/>
+      <w:lvlJc w:val="left"/>
+      <w:pPr>
+        <w:ind w:left="5040" w:hanging="360"/>
+      </w:pPr>
+      <w:rPr>
+        <w:rFonts w:ascii="Symbol" w:hAnsi="Symbol" w:hint="default"/>
+      </w:rPr>
+    </w:lvl>
+    <w:lvl w:ilvl="7" w:tplc="0C0A0003" w:tentative="1">
+      <w:start w:val="1"/>
+      <w:numFmt w:val="bullet"/>
+      <w:lvlText w:val="o"/>
+      <w:lvlJc w:val="left"/>
+      <w:pPr>
+        <w:ind w:left="5760" w:hanging="360"/>
+      </w:pPr>
+      <w:rPr>
+        <w:rFonts w:ascii="Courier New" w:hAnsi="Courier New" w:cs="Courier New" w:hint="default"/>
+      </w:rPr>
+    </w:lvl>
+    <w:lvl w:ilvl="8" w:tplc="0C0A0005" w:tentative="1">
+      <w:start w:val="1"/>
+      <w:numFmt w:val="bullet"/>
+      <w:lvlText w:val=""/>
+      <w:lvlJc w:val="left"/>
+      <w:pPr>
+        <w:ind w:left="6480" w:hanging="360"/>
+      </w:pPr>
+      <w:rPr>
+        <w:rFonts w:ascii="Wingdings" w:hAnsi="Wingdings" w:hint="default"/>
+      </w:rPr>
+    </w:lvl>
+  </w:abstractNum>
+  <w:abstractNum w:abstractNumId="30" w15:restartNumberingAfterBreak="0">
     <w:nsid w:val="7177410F"/>
     <w:multiLevelType w:val="hybridMultilevel"/>
     <w:tmpl w:val="293A00A2"/>
@@ -31238,7 +31639,7 @@
       </w:rPr>
     </w:lvl>
   </w:abstractNum>
-  <w:abstractNum w:abstractNumId="30" w15:restartNumberingAfterBreak="0">
+  <w:abstractNum w:abstractNumId="31" w15:restartNumberingAfterBreak="0">
     <w:nsid w:val="756B6408"/>
     <w:multiLevelType w:val="hybridMultilevel"/>
     <w:tmpl w:val="80B4E4EC"/>
@@ -31351,7 +31752,7 @@
       </w:rPr>
     </w:lvl>
   </w:abstractNum>
-  <w:abstractNum w:abstractNumId="31" w15:restartNumberingAfterBreak="0">
+  <w:abstractNum w:abstractNumId="32" w15:restartNumberingAfterBreak="0">
     <w:nsid w:val="78F35429"/>
     <w:multiLevelType w:val="hybridMultilevel"/>
     <w:tmpl w:val="F2FE900C"/>
@@ -31464,7 +31865,7 @@
       </w:rPr>
     </w:lvl>
   </w:abstractNum>
-  <w:abstractNum w:abstractNumId="32" w15:restartNumberingAfterBreak="0">
+  <w:abstractNum w:abstractNumId="33" w15:restartNumberingAfterBreak="0">
     <w:nsid w:val="7B4B37FA"/>
     <w:multiLevelType w:val="hybridMultilevel"/>
     <w:tmpl w:val="66E613D0"/>
@@ -31577,7 +31978,7 @@
       </w:rPr>
     </w:lvl>
   </w:abstractNum>
-  <w:abstractNum w:abstractNumId="33" w15:restartNumberingAfterBreak="0">
+  <w:abstractNum w:abstractNumId="34" w15:restartNumberingAfterBreak="0">
     <w:nsid w:val="7C260760"/>
     <w:multiLevelType w:val="hybridMultilevel"/>
     <w:tmpl w:val="1C1CE14C"/>
@@ -31712,7 +32113,7 @@
     <w:abstractNumId w:val="26"/>
   </w:num>
   <w:num w:numId="8">
-    <w:abstractNumId w:val="31"/>
+    <w:abstractNumId w:val="32"/>
   </w:num>
   <w:num w:numId="9">
     <w:abstractNumId w:val="25"/>
@@ -31736,7 +32137,7 @@
     <w:abstractNumId w:val="16"/>
   </w:num>
   <w:num w:numId="16">
-    <w:abstractNumId w:val="33"/>
+    <w:abstractNumId w:val="34"/>
   </w:num>
   <w:num w:numId="17">
     <w:abstractNumId w:val="24"/>
@@ -31748,7 +32149,7 @@
     <w:abstractNumId w:val="1"/>
   </w:num>
   <w:num w:numId="20">
-    <w:abstractNumId w:val="28"/>
+    <w:abstractNumId w:val="29"/>
   </w:num>
   <w:num w:numId="21">
     <w:abstractNumId w:val="6"/>
@@ -31766,19 +32167,19 @@
     <w:abstractNumId w:val="20"/>
   </w:num>
   <w:num w:numId="26">
-    <w:abstractNumId w:val="32"/>
+    <w:abstractNumId w:val="33"/>
   </w:num>
   <w:num w:numId="27">
     <w:abstractNumId w:val="17"/>
   </w:num>
   <w:num w:numId="28">
-    <w:abstractNumId w:val="30"/>
+    <w:abstractNumId w:val="31"/>
   </w:num>
   <w:num w:numId="29">
     <w:abstractNumId w:val="0"/>
   </w:num>
   <w:num w:numId="30">
-    <w:abstractNumId w:val="29"/>
+    <w:abstractNumId w:val="30"/>
   </w:num>
   <w:num w:numId="31">
     <w:abstractNumId w:val="8"/>
@@ -31791,6 +32192,9 @@
   </w:num>
   <w:num w:numId="34">
     <w:abstractNumId w:val="7"/>
+  </w:num>
+  <w:num w:numId="35">
+    <w:abstractNumId w:val="28"/>
   </w:num>
 </w:numbering>
 </file>
@@ -33474,7 +33878,7 @@
 </file>
 
 <file path=customXml/itemProps1.xml><?xml version="1.0" encoding="utf-8"?>
-<ds:datastoreItem xmlns:ds="http://schemas.openxmlformats.org/officeDocument/2006/customXml" ds:itemID="{8E923D6D-A1DD-497E-8438-EC35D323DB8B}">
+<ds:datastoreItem xmlns:ds="http://schemas.openxmlformats.org/officeDocument/2006/customXml" ds:itemID="{9AAF1487-0DB4-487B-8EF4-652F1BFB5A97}">
   <ds:schemaRefs>
     <ds:schemaRef ds:uri="http://schemas.openxmlformats.org/officeDocument/2006/bibliography"/>
   </ds:schemaRefs>

</xml_diff>